<commit_message>
Second version of docx
</commit_message>
<xml_diff>
--- a/PCMvsDM.docx
+++ b/PCMvsDM.docx
@@ -633,15 +633,15 @@
           <w:sz w:val="24"/>
           <w:szCs w:val="24"/>
         </w:rPr>
-        <w:t>Shannon laid down the theoritical background of digital communication in his paper named “A mathematical theory of communication” in 1948. After his publish</w:t>
-      </w:r>
-      <w:r>
-        <w:rPr>
-          <w:rFonts w:ascii="Times New Roman" w:hAnsi="Times New Roman" w:cs="Times New Roman"/>
-          <w:sz w:val="24"/>
-          <w:szCs w:val="24"/>
-        </w:rPr>
-        <w:t xml:space="preserve">ment, it was followed by three new approches in coding theory which are first nontrivial error correcting code by Golay in 1949, </w:t>
+        <w:t>Shannon laid down the theoretical background of digital communication in his paper "A Mathematical Theory of Communication" in 1948. After his publish</w:t>
+      </w:r>
+      <w:r>
+        <w:rPr>
+          <w:rFonts w:ascii="Times New Roman" w:hAnsi="Times New Roman" w:cs="Times New Roman"/>
+          <w:sz w:val="24"/>
+          <w:szCs w:val="24"/>
+        </w:rPr>
+        <w:t xml:space="preserve">ment, it was followed by three new approaches in coding theory which are first nontrivial error correcting code by Golay in 1949, </w:t>
       </w:r>
       <w:r>
         <w:rPr>
@@ -650,7 +650,7 @@
           <w:sz w:val="24"/>
           <w:szCs w:val="24"/>
         </w:rPr>
-        <w:t>turbo codes by Berrou, Glavieux and Thitimjshima in 1993</w:t>
+        <w:t>turbo codes by Berrou, Glavieux, and Thitimjshima in 1993</w:t>
       </w:r>
       <w:r>
         <w:rPr>
@@ -659,7 +659,7 @@
           <w:sz w:val="24"/>
           <w:szCs w:val="24"/>
         </w:rPr>
-        <w:t xml:space="preserve"> and </w:t>
+        <w:t xml:space="preserve">, and </w:t>
       </w:r>
       <w:r>
         <w:rPr>
@@ -704,7 +704,7 @@
           <w:sz w:val="24"/>
           <w:szCs w:val="24"/>
         </w:rPr>
-        <w:t xml:space="preserve">. Day by day, digital communication systems are improved. There existed new approaches, after scientific progresses. Digital communication is gathering information datas </w:t>
+        <w:t xml:space="preserve">. Day by day, digital communication systems are improved. There existed new approaches after scientific progress. Digital communication is gathering information and data </w:t>
       </w:r>
       <w:r>
         <w:rPr>
@@ -722,7 +722,7 @@
           <w:sz w:val="24"/>
           <w:szCs w:val="24"/>
         </w:rPr>
-        <w:t xml:space="preserve"> datas</w:t>
+        <w:t xml:space="preserve"> data</w:t>
       </w:r>
       <w:r>
         <w:rPr>
@@ -749,16 +749,16 @@
           <w:sz w:val="24"/>
           <w:szCs w:val="24"/>
         </w:rPr>
-        <w:t xml:space="preserve">form. The term digital form means computer language where everything consists of binary (ones and zeros) representation. It is in discrete time domain which means we need to sample the real world datas. Also there exists analog communication, the traditional form. Analog Communication is the process of </w:t>
-      </w:r>
-      <w:r>
-        <w:rPr>
-          <w:rFonts w:ascii="Times New Roman" w:hAnsi="Times New Roman" w:cs="Times New Roman"/>
-          <w:kern w:val="0"/>
-          <w:sz w:val="24"/>
-          <w:szCs w:val="24"/>
-        </w:rPr>
-        <w:t>gathering information datas with real world datas (continues time domain). A populer audio data handel.wav and it’s continues time domain, frequence domain and discrete time domain illustrated in Figure 1.1.</w:t>
+        <w:t xml:space="preserve">form. The term digital form means computer language where everything consists of binary (ones and zeros) representation. It is in a discrete-time domain which means we need to sample the real-world data. Also, there exists analog communication, which is the traditional form. Analog Communication is the process of </w:t>
+      </w:r>
+      <w:r>
+        <w:rPr>
+          <w:rFonts w:ascii="Times New Roman" w:hAnsi="Times New Roman" w:cs="Times New Roman"/>
+          <w:kern w:val="0"/>
+          <w:sz w:val="24"/>
+          <w:szCs w:val="24"/>
+        </w:rPr>
+        <w:t>gathering information data with real-world data (continues time domain). A popular audio data handel.wav and its continuous time domain, frequency domain, and discrete-time domain are illustrated in Figure 1.1.</w:t>
       </w:r>
     </w:p>
     <w:p>
@@ -788,7 +788,7 @@
           <w:noProof/>
         </w:rPr>
         <w:drawing>
-          <wp:inline distT="0" distB="0" distL="0" distR="0" wp14:anchorId="67F7AF75" wp14:editId="38A80942">
+          <wp:inline distT="0" distB="0" distL="0" distR="0" wp14:anchorId="5B3B3EC2" wp14:editId="0AE36F2C">
             <wp:extent cx="5760720" cy="4300220"/>
             <wp:effectExtent l="0" t="0" r="0" b="5080"/>
             <wp:docPr id="908188689" name="Resim 1" descr="metin, ekran görüntüsü, çizgi, yazı tipi içeren bir resim&#10;&#10;Açıklama otomatik olarak oluşturuldu"/>
@@ -964,14 +964,14 @@
           <w:sz w:val="24"/>
           <w:szCs w:val="24"/>
         </w:rPr>
-        <w:t>showed in Figure 1.2.</w:t>
+        <w:t>shown in Figure 1.2.</w:t>
       </w:r>
       <w:r>
         <w:rPr>
           <w:noProof/>
         </w:rPr>
         <w:drawing>
-          <wp:inline distT="0" distB="0" distL="0" distR="0" wp14:anchorId="0A0074A9" wp14:editId="4C8C8D41">
+          <wp:inline distT="0" distB="0" distL="0" distR="0" wp14:anchorId="522CA487" wp14:editId="15B0BC11">
             <wp:extent cx="5760720" cy="3469005"/>
             <wp:effectExtent l="0" t="0" r="0" b="0"/>
             <wp:docPr id="995871923" name="Resim 1" descr="metin, ekran görüntüsü, diyagram, yazı tipi içeren bir resim&#10;&#10;Açıklama otomatik olarak oluşturuldu"/>
@@ -1036,7 +1036,7 @@
           <w:sz w:val="24"/>
           <w:szCs w:val="24"/>
         </w:rPr>
-        <w:t xml:space="preserve">    Digital communication systems has some advantages over analog communication systems. Not all but some reasons are briefly:</w:t>
+        <w:t xml:space="preserve">    Digital communication systems have some advantages over analog communication systems. Not all but some reasons are brief:</w:t>
       </w:r>
     </w:p>
     <w:p>
@@ -1063,7 +1063,7 @@
           <w:sz w:val="24"/>
           <w:szCs w:val="24"/>
         </w:rPr>
-        <w:t>Noise affect digital systems less than analog systems.</w:t>
+        <w:t>Noise affects digital systems less than analog systems.</w:t>
       </w:r>
     </w:p>
     <w:p>
@@ -1090,7 +1090,7 @@
           <w:sz w:val="24"/>
           <w:szCs w:val="24"/>
         </w:rPr>
-        <w:t>In digital systems, it is easier to work with different types of datas.</w:t>
+        <w:t>In digital systems, it is easier to work with different types of data.</w:t>
       </w:r>
     </w:p>
     <w:p>
@@ -1204,7 +1204,7 @@
           <w:sz w:val="24"/>
           <w:szCs w:val="24"/>
         </w:rPr>
-        <w:t xml:space="preserve">    In this paper, it will be focused on comparing two different </w:t>
+        <w:t xml:space="preserve">    This paper will be focused on comparing two different </w:t>
       </w:r>
       <w:r>
         <w:rPr>
@@ -1244,23 +1244,23 @@
           <w:sz w:val="24"/>
           <w:szCs w:val="24"/>
         </w:rPr>
-        <w:t xml:space="preserve"> The techniques are includes “Modulation” in their name, but they are used for digitizing analog signals. For example, we have an audio signal.</w:t>
-      </w:r>
-      <w:r>
-        <w:rPr>
-          <w:rFonts w:ascii="Times New Roman" w:hAnsi="Times New Roman" w:cs="Times New Roman"/>
-          <w:sz w:val="24"/>
-          <w:szCs w:val="24"/>
-        </w:rPr>
-        <w:t xml:space="preserve"> We can convert this signal into digital form with the help of Pulse Code Modulation, Delta Modulation. If we want to transmit this signals between channels, we have to use other digital modulation techniques which are Amplitude Shift Keying, Frequency Shift Keying, Phase Shift Keying and Quadrature Amplitude Modulation. To sum up, we digitize analog signals for some reasons in a lot of applications. Therefore, we need to convert these analog signals </w:t>
-      </w:r>
-      <w:r>
-        <w:rPr>
-          <w:rFonts w:ascii="Times New Roman" w:hAnsi="Times New Roman" w:cs="Times New Roman"/>
-          <w:sz w:val="24"/>
-          <w:szCs w:val="24"/>
-        </w:rPr>
-        <w:t>with the help of PCM and Delta Modulation. From now on, we will discuss mathematical background of PCM, Delta Modulation, their applications, comparing these techniques on a handel audio signal.</w:t>
+        <w:t xml:space="preserve"> The methods include "Modulation" in their name, but they are used for digitizing analog signals. For example, we have an audio signal.</w:t>
+      </w:r>
+      <w:r>
+        <w:rPr>
+          <w:rFonts w:ascii="Times New Roman" w:hAnsi="Times New Roman" w:cs="Times New Roman"/>
+          <w:sz w:val="24"/>
+          <w:szCs w:val="24"/>
+        </w:rPr>
+        <w:t xml:space="preserve"> We can convert this signal into digital form with the help of Pulse Code Modulation, and Delta Modulation. If we want to transmit these signals between channels, we have to use other digital modulation techniques which are Amplitude Shift Keying, Frequency Shift Keying, Phase Shift Keying, and Quadrature Amplitude Modulation. To sum up, we digitize analog signals for some reasons in a lot of applications. Therefore, we need to convert these analog signals </w:t>
+      </w:r>
+      <w:r>
+        <w:rPr>
+          <w:rFonts w:ascii="Times New Roman" w:hAnsi="Times New Roman" w:cs="Times New Roman"/>
+          <w:sz w:val="24"/>
+          <w:szCs w:val="24"/>
+        </w:rPr>
+        <w:t>with the help of PCM and Delta Modulation. From now on, we will discuss the mathematical background of PCM, Delta Modulation, and their applications, comparing these techniques on a handheld audio signal.</w:t>
       </w:r>
     </w:p>
     <w:p>
@@ -1324,23 +1324,23 @@
           <w:sz w:val="24"/>
           <w:szCs w:val="24"/>
         </w:rPr>
-        <w:t xml:space="preserve">PCM is a discrete time, discrete amplitude waveform-coding process, by means of which an analog signal is directly represented by a sequence of coded pulses [1]. </w:t>
-      </w:r>
-      <w:r>
-        <w:rPr>
-          <w:rFonts w:ascii="Times New Roman" w:hAnsi="Times New Roman" w:cs="Times New Roman"/>
-          <w:sz w:val="24"/>
-          <w:szCs w:val="24"/>
-        </w:rPr>
-        <w:t>Pulse Code Modulation firstly introduced by Alex H. Reeves in May 1937 [4]. After his invention, it followed by some studies that developed PCM in practical applications such as the paper “Pulse Code Modulation” written by H. S. Black and J. O. Edson.</w:t>
-      </w:r>
-      <w:r>
-        <w:rPr>
-          <w:rFonts w:ascii="Times New Roman" w:hAnsi="Times New Roman" w:cs="Times New Roman"/>
-          <w:sz w:val="24"/>
-          <w:szCs w:val="24"/>
-        </w:rPr>
-        <w:t xml:space="preserve"> There are a lot of application areas of PCM. For example, in aerospace industry it is widely used in telemetry applications. </w:t>
+        <w:t xml:space="preserve">PCM is a discrete-time, discrete amplitude waveform-coding process, by means of which an analog signal is directly represented by a sequence of coded pulses [1]. </w:t>
+      </w:r>
+      <w:r>
+        <w:rPr>
+          <w:rFonts w:ascii="Times New Roman" w:hAnsi="Times New Roman" w:cs="Times New Roman"/>
+          <w:sz w:val="24"/>
+          <w:szCs w:val="24"/>
+        </w:rPr>
+        <w:t>Pulse Code Modulation was first introduced by Alex H. Reeves in May 1937 [4]. After his invention, it was followed by some studies that developed PCM in practical applications such as the paper "Pulse Code Modulation" written by H. S. Black and J. O. Edson.</w:t>
+      </w:r>
+      <w:r>
+        <w:rPr>
+          <w:rFonts w:ascii="Times New Roman" w:hAnsi="Times New Roman" w:cs="Times New Roman"/>
+          <w:sz w:val="24"/>
+          <w:szCs w:val="24"/>
+        </w:rPr>
+        <w:t xml:space="preserve"> There are a lot of application areas of PCM. For example, in the aerospace industry, it is widely used in telemetry applications. </w:t>
       </w:r>
       <w:r>
         <w:rPr>
@@ -1356,7 +1356,7 @@
           <w:sz w:val="24"/>
           <w:szCs w:val="24"/>
         </w:rPr>
-        <w:t>IRIG-106 has a chapter about PCM. The flight test datas are transmitting with PCM codes.</w:t>
+        <w:t>IRIG-106 has a chapter about PCM. The flight test data are transmitted with PCM codes.</w:t>
       </w:r>
       <w:r>
         <w:rPr>
@@ -1372,15 +1372,15 @@
           <w:sz w:val="24"/>
           <w:szCs w:val="24"/>
         </w:rPr>
-        <w:t xml:space="preserve">It is just an example of PCM area. </w:t>
-      </w:r>
-      <w:r>
-        <w:rPr>
-          <w:rFonts w:ascii="Times New Roman" w:hAnsi="Times New Roman" w:cs="Times New Roman"/>
-          <w:sz w:val="24"/>
-          <w:szCs w:val="24"/>
-        </w:rPr>
-        <w:t>The mathematical background of Pulse Code Modulation based on sampling and quantization theory. A simple block diagram of PCM illustrated in Figure 2.1.</w:t>
+        <w:t xml:space="preserve">It is just an example of a PCM area. </w:t>
+      </w:r>
+      <w:r>
+        <w:rPr>
+          <w:rFonts w:ascii="Times New Roman" w:hAnsi="Times New Roman" w:cs="Times New Roman"/>
+          <w:sz w:val="24"/>
+          <w:szCs w:val="24"/>
+        </w:rPr>
+        <w:t>The mathematical background of Pulse Code Modulation is based on sampling and quantization theory. A simple block diagram of PCM is illustrated in Figure 2.1.</w:t>
       </w:r>
     </w:p>
     <w:p>
@@ -1392,7 +1392,7 @@
           <w:noProof/>
         </w:rPr>
         <w:drawing>
-          <wp:inline distT="0" distB="0" distL="0" distR="0" wp14:anchorId="6BB3FCC9" wp14:editId="6E07708C">
+          <wp:inline distT="0" distB="0" distL="0" distR="0" wp14:anchorId="382B96AB" wp14:editId="7B3FE453">
             <wp:extent cx="5760720" cy="3764915"/>
             <wp:effectExtent l="0" t="0" r="0" b="6985"/>
             <wp:docPr id="1004875927" name="Resim 1" descr="metin, diyagram, plan, yazı tipi içeren bir resim&#10;&#10;Açıklama otomatik olarak oluşturuldu"/>
@@ -1451,7 +1451,7 @@
           <w:sz w:val="24"/>
           <w:szCs w:val="24"/>
         </w:rPr>
-        <w:t xml:space="preserve">   In simple PCM receiver firstly there exists an analog message source. It is the information that we will transmit. Then a low pass filter will apply to signal. A low pass filter are used for anti aliasing. Aliasing occurs when the sampling rate is less than nyquist rate [5]. Nyquist rate tells us sampling frequency should be at least two times of message signal frequency.</w:t>
+        <w:t xml:space="preserve">   In a simple PCM receiver firstly there exists an analog message source. It is the information that we will transmit. Then a low pass filter will apply to the signal. A low pass filter is used for anti-aliasing. Aliasing occurs when the sampling rate is less than the Nyquist rate [5]. Nyquist rate tells us sampling frequency should be at least two times of message signal frequency.</w:t>
       </w:r>
       <w:r>
         <w:rPr>
@@ -1475,7 +1475,7 @@
           <w:sz w:val="24"/>
           <w:szCs w:val="24"/>
         </w:rPr>
-        <w:t>. Sampling process is the first part of digitizing a signal. Digital signals are in discrete time form as it mentioned in introduction.</w:t>
+        <w:t>. The sampling process is the first part of digitizing a signal. Digital signals are in discrete time form as mentioned in the introduction.</w:t>
       </w:r>
       <w:r>
         <w:rPr>
@@ -1499,15 +1499,15 @@
           <w:sz w:val="24"/>
           <w:szCs w:val="24"/>
         </w:rPr>
-        <w:t xml:space="preserve"> Continues signals have infinite range of amplitude. However, we are dealing with finite amplitudes. It was mentinoed that digital signals are both discrete in time and amplitude. Quantization is converting amplitude to discrete from sampled signal. </w:t>
-      </w:r>
-      <w:r>
-        <w:rPr>
-          <w:rFonts w:ascii="Times New Roman" w:hAnsi="Times New Roman" w:cs="Times New Roman"/>
-          <w:sz w:val="24"/>
-          <w:szCs w:val="24"/>
-        </w:rPr>
-        <w:t xml:space="preserve"> In quantization process, it is important to know some parameters and mathematical expressions. Necessary equations are given in the following:</w:t>
+        <w:t xml:space="preserve"> Continued signals have an infinite range of amplitude. However, we are dealing with finite amplitudes. It was mentioned that digital signals are both discrete in time and amplitude. Quantization is converting amplitude to discrete from sampled signal. </w:t>
+      </w:r>
+      <w:r>
+        <w:rPr>
+          <w:rFonts w:ascii="Times New Roman" w:hAnsi="Times New Roman" w:cs="Times New Roman"/>
+          <w:sz w:val="24"/>
+          <w:szCs w:val="24"/>
+        </w:rPr>
+        <w:t xml:space="preserve"> In the quantization process, it is important to know some parameters and mathematical expressions. Necessary equations are given in the following:</w:t>
       </w:r>
     </w:p>
     <w:p>
@@ -1869,48 +1869,40 @@
           <w:sz w:val="24"/>
           <w:szCs w:val="24"/>
         </w:rPr>
-        <w:t xml:space="preserve">    Let’s consider a basic example to cover. Assume that our signal is sinusiodial and have 1V amplitude. The frequency of the signal is 1/6 Hz. Also assume we have 2 bits per sample. First of all, we should find </w:t>
-      </w:r>
-      <w:r>
-        <w:rPr>
-          <w:rFonts w:ascii="Times New Roman" w:hAnsi="Times New Roman" w:cs="Times New Roman"/>
-          <w:sz w:val="24"/>
-          <w:szCs w:val="24"/>
-        </w:rPr>
-        <w:t>number of quantization levels from Equation 2.1. It can be easily calculated L = 4. Secondly</w:t>
-      </w:r>
-      <w:r>
-        <w:rPr>
-          <w:rFonts w:ascii="Times New Roman" w:hAnsi="Times New Roman" w:cs="Times New Roman"/>
-          <w:sz w:val="24"/>
-          <w:szCs w:val="24"/>
-        </w:rPr>
-        <w:t>, stepsize can be found by formula which is 0.5. Finally, the quantization levels are -0.75, -0.25, 0.25, 0.75.</w:t>
-      </w:r>
-    </w:p>
-    <w:p>
-      <w:pPr>
-        <w:rPr>
-          <w:rFonts w:ascii="Times New Roman" w:hAnsi="Times New Roman" w:cs="Times New Roman"/>
-          <w:sz w:val="24"/>
-          <w:szCs w:val="24"/>
-        </w:rPr>
-      </w:pPr>
-      <w:r>
-        <w:rPr>
-          <w:rFonts w:ascii="Times New Roman" w:hAnsi="Times New Roman" w:cs="Times New Roman"/>
-          <w:sz w:val="24"/>
-          <w:szCs w:val="24"/>
-        </w:rPr>
-        <w:t xml:space="preserve">    </w:t>
-      </w:r>
-      <w:r>
-        <w:rPr>
-          <w:rFonts w:ascii="Times New Roman" w:hAnsi="Times New Roman" w:cs="Times New Roman"/>
-          <w:sz w:val="24"/>
-          <w:szCs w:val="24"/>
-        </w:rPr>
-        <w:t>In the last part of transmitter, there exist an encoder. Encoder is the component that converts the quantized signal to binary. It was found quantization levels in previous paragraph. There were four quantization levels and 2 bits stream that means there are four binary represantation. The represantations are 00, 01, 10 and 11. Assuming we have a x value which is the output of sin function. Then binary represantations are:</w:t>
+        <w:t xml:space="preserve">    Let's consider a basic example to cover. Assume that our signal is sinusoidal and has 1V amplitude. The frequency of the signal is 1/6 Hz. Also, assume we have 2 bits per sample. First of all, we should find </w:t>
+      </w:r>
+      <w:r>
+        <w:rPr>
+          <w:rFonts w:ascii="Times New Roman" w:hAnsi="Times New Roman" w:cs="Times New Roman"/>
+          <w:sz w:val="24"/>
+          <w:szCs w:val="24"/>
+        </w:rPr>
+        <w:t>a number of quantization levels from Equation 2.1. It can be easily calculated as L = 4. Secondly</w:t>
+      </w:r>
+      <w:r>
+        <w:rPr>
+          <w:rFonts w:ascii="Times New Roman" w:hAnsi="Times New Roman" w:cs="Times New Roman"/>
+          <w:sz w:val="24"/>
+          <w:szCs w:val="24"/>
+        </w:rPr>
+        <w:t>, stepsize can be found by a formula which is 0.5. Finally, the quantization levels are -0.75, -0.25, 0.25, 0.75.</w:t>
+      </w:r>
+    </w:p>
+    <w:p>
+      <w:pPr>
+        <w:rPr>
+          <w:rFonts w:ascii="Times New Roman" w:hAnsi="Times New Roman" w:cs="Times New Roman"/>
+          <w:sz w:val="24"/>
+          <w:szCs w:val="24"/>
+        </w:rPr>
+      </w:pPr>
+      <w:r>
+        <w:rPr>
+          <w:rFonts w:ascii="Times New Roman" w:hAnsi="Times New Roman" w:cs="Times New Roman"/>
+          <w:sz w:val="24"/>
+          <w:szCs w:val="24"/>
+        </w:rPr>
+        <w:t xml:space="preserve">    In the last part of the transmitter, there exists an encoder. The encoder is the component that converts the quantized signal to binary. It was found quantization levels in the previous paragraph. There were four quantization levels and 2 2-bit streams which means there are four binary representations. The representatives are 00, 01, 10 and 11. Assuming we have an x value which is the output of the sin function. Then binary representations are:</w:t>
       </w:r>
     </w:p>
     <w:p>
@@ -2104,7 +2096,7 @@
           <w:sz w:val="24"/>
           <w:szCs w:val="24"/>
         </w:rPr>
-        <w:t xml:space="preserve">    After the encoding process, now the signal turned into PCM signal. It is ready to transmit over the channels.</w:t>
+        <w:t xml:space="preserve">    After the encoding process, now the signal is turned into a PCM signal. It is ready to transmit over the channels.</w:t>
       </w:r>
       <w:r>
         <w:rPr>
@@ -2120,7 +2112,7 @@
           <w:sz w:val="24"/>
           <w:szCs w:val="24"/>
         </w:rPr>
-        <w:t xml:space="preserve">When the signal transmitting over the channels, noise may occur. Generally digital systems are less affected by noise but it can be effective due to noise power. In receiver part, transmitted signal first comes to regeneration circuit. The most important feature of a digital system is ability of controlling errors. The regenaration circuit regenerates the signal without noise with the help of amplifier </w:t>
+        <w:t xml:space="preserve">When the signal is transmitted over the channels, noise may occur. Generally, digital systems are less affected by noise but it can be effective due to noise power. In the receiver part, the transmitted signal first comes to the regeneration circuit. The most important feature of a digital system is the ability to control errors. The regeneration circuit regenerates the signal without noise with the help of an amplifier </w:t>
       </w:r>
       <w:r>
         <w:rPr>
@@ -2128,7 +2120,7 @@
           <w:sz w:val="24"/>
           <w:szCs w:val="24"/>
         </w:rPr>
-        <w:t>equalizer, timing circuit and decision making device. Theoritically, the signal is same with transmitted signal. However, sometimes we cannot control the noise. Bit error occurs when it is happened [3]. Finally, the signal is decoded by decoder and it is applied to reconstruction filter. The analog signal is again obtained by these operations. An example of PCM signal obtained by handel audio is shown in Figure 2.2. In this figure, it can be seen clearly all the operations made in an analog signal.</w:t>
+        <w:t>equalizer, timing circuit, and decision-making device. Theoretically, the signal is the same as the transmitted signal. However, sometimes we cannot control the noise. Bit error occurs when it is happened [3]. Finally, the signal is decoded by the decoder and it is applied to the reconstruction filter. The analog signal is again obtained by these operations. An example of a PCM signal obtained by Handel audio is shown in Figure 2.2. In this figure, it can be seen clearly all the operations made in an analog signal.</w:t>
       </w:r>
     </w:p>
     <w:p>
@@ -2141,7 +2133,7 @@
         </w:rPr>
         <w:lastRenderedPageBreak/>
         <w:drawing>
-          <wp:inline distT="0" distB="0" distL="0" distR="0" wp14:anchorId="1D584D71" wp14:editId="2B9574FA">
+          <wp:inline distT="0" distB="0" distL="0" distR="0" wp14:anchorId="5D274BEC" wp14:editId="47987BAB">
             <wp:extent cx="5760720" cy="3947160"/>
             <wp:effectExtent l="0" t="0" r="0" b="0"/>
             <wp:docPr id="1323981942" name="Resim 1" descr="metin, ekran görüntüsü, çizgi, öykü gelişim çizgisi; kumpas; grafiğini çıkarma içeren bir resim&#10;&#10;Açıklama otomatik olarak oluşturuldu"/>
@@ -2355,15 +2347,15 @@
           <w:sz w:val="24"/>
           <w:szCs w:val="24"/>
         </w:rPr>
-        <w:t xml:space="preserve">    PCM is great invention for digitizing analog signals. However, in some applications we need increased transmission bandwidth. PCM has complex structure to deal with high transmission bandwidth. Therefore, delta modulation was invented.</w:t>
-      </w:r>
-      <w:r>
-        <w:rPr>
-          <w:rFonts w:ascii="Times New Roman" w:hAnsi="Times New Roman" w:cs="Times New Roman"/>
-          <w:sz w:val="24"/>
-          <w:szCs w:val="24"/>
-        </w:rPr>
-        <w:t xml:space="preserve"> Basic theory of delta modulation a French patent issued in 1946 and more detailed studies have been conducted at 1952 by Jager (Philips) and Libois (CNET)</w:t>
+        <w:t xml:space="preserve">    PCM is a great invention for digitizing analog signals. However, in some applications, we need increased transmission bandwidth. PCM has a complex structure to deal with high transmission bandwidth. Therefore, delta modulation was invented.</w:t>
+      </w:r>
+      <w:r>
+        <w:rPr>
+          <w:rFonts w:ascii="Times New Roman" w:hAnsi="Times New Roman" w:cs="Times New Roman"/>
+          <w:sz w:val="24"/>
+          <w:szCs w:val="24"/>
+        </w:rPr>
+        <w:t xml:space="preserve"> The basic theory of delta modulation was a French patent issued in 1946 and more detailed studies have been conducted in 1952 by Jager (Philips) and Libois (CNET)</w:t>
       </w:r>
       <w:r>
         <w:rPr>
@@ -2419,15 +2411,15 @@
           <w:sz w:val="24"/>
           <w:szCs w:val="24"/>
         </w:rPr>
-        <w:t xml:space="preserve">transmission, telephone, radio communications etc. </w:t>
-      </w:r>
-      <w:r>
-        <w:rPr>
-          <w:rFonts w:ascii="Times New Roman" w:hAnsi="Times New Roman" w:cs="Times New Roman"/>
-          <w:sz w:val="24"/>
-          <w:szCs w:val="24"/>
-        </w:rPr>
-        <w:t>It economizes the system by reducing system complexity while increasing transmission bandwidth. The comparison between PCM, DPCM and DM given in Figure 3.1.</w:t>
+        <w:t xml:space="preserve">transmission, telephone, radio communications, etc. </w:t>
+      </w:r>
+      <w:r>
+        <w:rPr>
+          <w:rFonts w:ascii="Times New Roman" w:hAnsi="Times New Roman" w:cs="Times New Roman"/>
+          <w:sz w:val="24"/>
+          <w:szCs w:val="24"/>
+        </w:rPr>
+        <w:t>It economizes the system by reducing system complexity while increasing transmission bandwidth. The comparison between PCM, DPCM, and DM is given in Figure 3.1.</w:t>
       </w:r>
     </w:p>
     <w:p>
@@ -2445,7 +2437,7 @@
         <mc:AlternateContent>
           <mc:Choice Requires="wps">
             <w:drawing>
-              <wp:anchor distT="0" distB="0" distL="114300" distR="114300" simplePos="0" relativeHeight="251660288" behindDoc="1" locked="0" layoutInCell="1" allowOverlap="1" wp14:anchorId="79E01FD4" wp14:editId="4F24A8BB">
+              <wp:anchor distT="0" distB="0" distL="114300" distR="114300" simplePos="0" relativeHeight="251659264" behindDoc="1" locked="0" layoutInCell="1" allowOverlap="1" wp14:anchorId="3FCD2E48" wp14:editId="3D754DDB">
                 <wp:simplePos x="0" y="0"/>
                 <wp:positionH relativeFrom="column">
                   <wp:posOffset>1423035</wp:posOffset>
@@ -2461,6 +2453,7 @@
                     <wp:lineTo x="0" y="21600"/>
                     <wp:lineTo x="21600" y="21600"/>
                     <wp:lineTo x="21600" y="0"/>
+                    <wp:lineTo x="0" y="0"/>
                   </wp:wrapPolygon>
                 </wp:wrapTight>
                 <wp:docPr id="1866267724" name="Metin Kutusu 1"/>
@@ -2516,16 +2509,16 @@
           </mc:Choice>
           <mc:Fallback>
             <w:pict>
-              <v:shapetype w14:anchorId="79E01FD4" id="_x0000_t202" coordsize="21600,21600" o:spt="202" path="m,l,21600r21600,l21600,xe">
+              <v:shapetype id="_x0000_t202" coordsize="21600,21600" o:spt="202" path="m,l,21600r21600,l21600,xe">
                 <v:stroke joinstyle="miter"/>
                 <v:path gradientshapeok="t" o:connecttype="rect"/>
               </v:shapetype>
-              <v:shape id="Metin Kutusu 1" o:spid="_x0000_s1026" type="#_x0000_t202" style="position:absolute;margin-left:112.05pt;margin-top:135.9pt;width:229.5pt;height:.05pt;z-index:-251656192;visibility:visible;mso-wrap-style:square;mso-wrap-distance-left:9pt;mso-wrap-distance-top:0;mso-wrap-distance-right:9pt;mso-wrap-distance-bottom:0;mso-position-horizontal:absolute;mso-position-horizontal-relative:text;mso-position-vertical:absolute;mso-position-vertical-relative:text;v-text-anchor:top" o:gfxdata="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" stroked="f">
+              <v:shape id="Metin Kutusu 1" o:spid="_x0000_s1025" type="#_x0000_t202" style="width:229.5pt;height:0.05pt;margin-top:135.9pt;margin-left:112.05pt;mso-wrap-distance-bottom:0;mso-wrap-distance-left:9pt;mso-wrap-distance-right:9pt;mso-wrap-distance-top:0;mso-wrap-style:square;position:absolute;visibility:visible;v-text-anchor:top;z-index:-251656192" stroked="f">
                 <v:textbox style="mso-fit-shape-to-text:t" inset="0,0,0,0">
                   <w:txbxContent>
                     <w:p>
                       <w:pPr>
-                        <w:pStyle w:val="ResimYazs"/>
+                        <w:pStyle w:val="Caption"/>
                         <w:ind w:left="1416" w:firstLine="708"/>
                         <w:rPr>
                           <w:noProof/>
@@ -2550,7 +2543,7 @@
           <w:noProof/>
         </w:rPr>
         <w:drawing>
-          <wp:anchor distT="0" distB="0" distL="114300" distR="114300" simplePos="0" relativeHeight="251658240" behindDoc="1" locked="0" layoutInCell="1" allowOverlap="1" wp14:anchorId="1F307B8D" wp14:editId="3A4DF566">
+          <wp:anchor distT="0" distB="0" distL="114300" distR="114300" simplePos="0" relativeHeight="251658240" behindDoc="1" locked="0" layoutInCell="1" allowOverlap="1" wp14:anchorId="5838B242" wp14:editId="121B76CE">
             <wp:simplePos x="0" y="0"/>
             <wp:positionH relativeFrom="margin">
               <wp:align>center</wp:align>
@@ -2697,15 +2690,15 @@
           <w:sz w:val="24"/>
           <w:szCs w:val="24"/>
         </w:rPr>
-        <w:t>Theoritical background of delta modulation is staircase approximation. The system complexity reduces with two approach;</w:t>
-      </w:r>
-      <w:r>
-        <w:rPr>
-          <w:rFonts w:ascii="Times New Roman" w:hAnsi="Times New Roman" w:cs="Times New Roman"/>
-          <w:sz w:val="24"/>
-          <w:szCs w:val="24"/>
-        </w:rPr>
-        <w:t xml:space="preserve"> single bit quantizer and single unit delay element. </w:t>
+        <w:t>The theoretical background of delta modulation is staircase approximation. The system complexity is reduced with two approach</w:t>
+      </w:r>
+      <w:r>
+        <w:rPr>
+          <w:rFonts w:ascii="Times New Roman" w:hAnsi="Times New Roman" w:cs="Times New Roman"/>
+          <w:sz w:val="24"/>
+          <w:szCs w:val="24"/>
+        </w:rPr>
+        <w:t xml:space="preserve">es; a single-bit quantizer and a single-unit delay element. </w:t>
       </w:r>
       <w:r>
         <w:rPr>
@@ -2730,15 +2723,7 @@
           <w:sz w:val="24"/>
           <w:szCs w:val="24"/>
         </w:rPr>
-        <w:t xml:space="preserve">    </w:t>
-      </w:r>
-      <w:r>
-        <w:rPr>
-          <w:rFonts w:ascii="Times New Roman" w:hAnsi="Times New Roman" w:cs="Times New Roman"/>
-          <w:sz w:val="24"/>
-          <w:szCs w:val="24"/>
-        </w:rPr>
-        <w:t xml:space="preserve">Important elements of delta modulation are error signal, </w:t>
+        <w:t xml:space="preserve">    Important elements of delta modulation are error signal, </w:t>
       </w:r>
       <m:oMath>
         <m:r>
@@ -2756,7 +2741,7 @@
           <w:sz w:val="24"/>
           <w:szCs w:val="24"/>
         </w:rPr>
-        <w:t xml:space="preserve"> (stepsize) and message signal. Relationship of the element and necessary equations are illustrated in following expressions:</w:t>
+        <w:t xml:space="preserve"> (stepsize) and message signal. The relationship between the element and necessary equations is illustrated in the following expressions:</w:t>
       </w:r>
     </w:p>
     <w:p>
@@ -3123,7 +3108,7 @@
         </w:rPr>
         <w:lastRenderedPageBreak/>
         <w:drawing>
-          <wp:inline distT="0" distB="0" distL="0" distR="0" wp14:anchorId="0C5250D1" wp14:editId="0369D324">
+          <wp:inline distT="0" distB="0" distL="0" distR="0" wp14:anchorId="42A974BC" wp14:editId="79F0171A">
             <wp:extent cx="5652000" cy="3453765"/>
             <wp:effectExtent l="0" t="0" r="0" b="0"/>
             <wp:docPr id="1646241595" name="Resim 1" descr="diyagram, metin, plan, teknik çizim içeren bir resim&#10;&#10;Açıklama otomatik olarak oluşturuldu"/>
@@ -3137,10 +3122,12 @@
                     <pic:cNvPr id="1646241595" name="Resim 1" descr="diyagram, metin, plan, teknik çizim içeren bir resim&#10;&#10;Açıklama otomatik olarak oluşturuldu"/>
                     <pic:cNvPicPr/>
                   </pic:nvPicPr>
-                  <pic:blipFill rotWithShape="1">
+                  <pic:blipFill>
                     <a:blip r:embed="rId12"/>
                     <a:srcRect l="4597" t="1" r="-2901" b="9357"/>
-                    <a:stretch/>
+                    <a:stretch>
+                      <a:fillRect/>
+                    </a:stretch>
                   </pic:blipFill>
                   <pic:spPr bwMode="auto">
                     <a:xfrm>
@@ -3189,23 +3176,7 @@
           <w:sz w:val="24"/>
           <w:szCs w:val="24"/>
         </w:rPr>
-        <w:t xml:space="preserve">    </w:t>
-      </w:r>
-      <w:r>
-        <w:rPr>
-          <w:rFonts w:ascii="Times New Roman" w:hAnsi="Times New Roman" w:cs="Times New Roman"/>
-          <w:sz w:val="24"/>
-          <w:szCs w:val="24"/>
-        </w:rPr>
-        <w:t xml:space="preserve">The theory is </w:t>
-      </w:r>
-      <w:r>
-        <w:rPr>
-          <w:rFonts w:ascii="Times New Roman" w:hAnsi="Times New Roman" w:cs="Times New Roman"/>
-          <w:sz w:val="24"/>
-          <w:szCs w:val="24"/>
-        </w:rPr>
-        <w:t>comes from comparing error</w:t>
+        <w:t xml:space="preserve">    The theory comes from comparing error</w:t>
       </w:r>
       <w:r>
         <w:rPr>
@@ -3221,7 +3192,7 @@
           <w:sz w:val="24"/>
           <w:szCs w:val="24"/>
         </w:rPr>
-        <w:t xml:space="preserve"> and message signal. If error signal is positive, message signal is increased by amount +</w:t>
+        <w:t>s and message signals. If the error signal is positive, the message signal is increased by amount +</w:t>
       </w:r>
       <m:oMath>
         <m:r>
@@ -3247,7 +3218,7 @@
           <w:sz w:val="24"/>
           <w:szCs w:val="24"/>
         </w:rPr>
-        <w:t>Like other digital modulation techniques, delta modulation has encoder in the transmitter. The idea of encoding in here is when the message signal increased, it encodes binary “1”. If the signal reduced by -</w:t>
+        <w:t>Like other digital modulation techniques, delta modulation has an encoder in the transmitter. The idea of encoding here is when the message signal increases, it encodes binary "1". If the signal is reduced by -</w:t>
       </w:r>
       <m:oMath>
         <m:r>
@@ -3265,7 +3236,7 @@
           <w:sz w:val="24"/>
           <w:szCs w:val="24"/>
         </w:rPr>
-        <w:t>, it encodes binary “0”. In every sample, we are making same process.</w:t>
+        <w:t>, it encodes binary "0". In every sample, we are making the same process.</w:t>
       </w:r>
       <w:r>
         <w:rPr>
@@ -3291,7 +3262,7 @@
           <w:sz w:val="24"/>
           <w:szCs w:val="24"/>
         </w:rPr>
-        <w:t xml:space="preserve"> value for operation. </w:t>
+        <w:t xml:space="preserve"> a value for the operation. </w:t>
       </w:r>
       <w:r>
         <w:rPr>
@@ -3307,7 +3278,7 @@
           <w:sz w:val="24"/>
           <w:szCs w:val="24"/>
         </w:rPr>
-        <w:t xml:space="preserve"> An example of delta modulation, staircase approximation, encoded signal, decoded signal are illustrated in Figure 3.3.</w:t>
+        <w:t xml:space="preserve"> An example of delta modulation, staircase approximation, encoded signal, and decoded signal is illustrated in Figure 3.3.</w:t>
       </w:r>
       <w:r>
         <w:rPr>
@@ -3327,7 +3298,7 @@
           <w:noProof/>
         </w:rPr>
         <w:drawing>
-          <wp:inline distT="0" distB="0" distL="0" distR="0" wp14:anchorId="7F700533" wp14:editId="68123F9F">
+          <wp:inline distT="0" distB="0" distL="0" distR="0" wp14:anchorId="0AB3333D" wp14:editId="17C16921">
             <wp:extent cx="5254283" cy="3162300"/>
             <wp:effectExtent l="0" t="0" r="3810" b="0"/>
             <wp:docPr id="1323578021" name="Resim 1" descr="metin, çizgi, ekran görüntüsü, öykü gelişim çizgisi; kumpas; grafiğini çıkarma içeren bir resim&#10;&#10;Açıklama otomatik olarak oluşturuldu"/>
@@ -3408,7 +3379,7 @@
           <w:sz w:val="24"/>
           <w:szCs w:val="24"/>
         </w:rPr>
-        <w:t xml:space="preserve">    In previous sections 2 modulation types, their history, application areas, theoritical background are discussed. While discussing these, it is </w:t>
+        <w:t xml:space="preserve">    In previous sections, 2 modulation types, their history, application areas, and theoretical background are discussed. While discussing these, it is </w:t>
       </w:r>
       <w:r>
         <w:rPr>
@@ -3424,55 +3395,7 @@
           <w:sz w:val="24"/>
           <w:szCs w:val="24"/>
         </w:rPr>
-        <w:t>d that noise can be affect actual signal. Noise is unwanted values in the signal. It distorts the real values of the signal. In communication systems, we do not want distortions because every sample of the signal is very important. For example, military applications require very high accuracy. Even a simple noise can be affect critical mission of a system. Noise may occure for different reasons. Espacially the links, application areas, distance between the systems, hardware losses</w:t>
-      </w:r>
-      <w:r>
-        <w:rPr>
-          <w:rFonts w:ascii="Times New Roman" w:eastAsiaTheme="minorEastAsia" w:hAnsi="Times New Roman" w:cs="Times New Roman"/>
-          <w:sz w:val="24"/>
-          <w:szCs w:val="24"/>
-        </w:rPr>
-        <w:t xml:space="preserve"> creates the noise. Therefore, it is important to reduce noise in applications. As it mentioned, digital systems are less sensitive to noise so it is chosen for a lot of application. </w:t>
-      </w:r>
-      <w:r>
-        <w:rPr>
-          <w:rFonts w:ascii="Times New Roman" w:eastAsiaTheme="minorEastAsia" w:hAnsi="Times New Roman" w:cs="Times New Roman"/>
-          <w:sz w:val="24"/>
-          <w:szCs w:val="24"/>
-        </w:rPr>
-        <w:t xml:space="preserve">In this section, </w:t>
-      </w:r>
-      <w:r>
-        <w:rPr>
-          <w:rFonts w:ascii="Times New Roman" w:eastAsiaTheme="minorEastAsia" w:hAnsi="Times New Roman" w:cs="Times New Roman"/>
-          <w:sz w:val="24"/>
-          <w:szCs w:val="24"/>
-        </w:rPr>
-        <w:t xml:space="preserve">noise effects on the modulations and </w:t>
-      </w:r>
-      <w:r>
-        <w:rPr>
-          <w:rFonts w:ascii="Times New Roman" w:eastAsiaTheme="minorEastAsia" w:hAnsi="Times New Roman" w:cs="Times New Roman"/>
-          <w:sz w:val="24"/>
-          <w:szCs w:val="24"/>
-        </w:rPr>
-        <w:t>comparison techniques of 2 modulation types</w:t>
-      </w:r>
-      <w:r>
-        <w:rPr>
-          <w:rFonts w:ascii="Times New Roman" w:eastAsiaTheme="minorEastAsia" w:hAnsi="Times New Roman" w:cs="Times New Roman"/>
-          <w:sz w:val="24"/>
-          <w:szCs w:val="24"/>
-        </w:rPr>
-        <w:t xml:space="preserve"> will be discussed on a noisy audio signal.</w:t>
-      </w:r>
-      <w:r>
-        <w:rPr>
-          <w:rFonts w:ascii="Times New Roman" w:eastAsiaTheme="minorEastAsia" w:hAnsi="Times New Roman" w:cs="Times New Roman"/>
-          <w:sz w:val="24"/>
-          <w:szCs w:val="24"/>
-        </w:rPr>
-        <w:t xml:space="preserve"> An example of a noisy analog signal can be seen in Figure 4.1.</w:t>
+        <w:t>d that noise can affect the actual signal. Noise is an unwanted value in the signal. It distorts the real values of the signal. In communication systems, we do not want distortions because every sample of the signal is very important. For example, military applications require very high accuracy. Even a simple noise can affect the critical mission of a system. Noise may occur for different reasons. Especially the links, application areas, the distance between the systems, and hardware losses create the noise. Therefore, it is important to reduce noise in applications. As mentioned, digital systems are less sensitive to noise so it is chosen for a lot of applications. In this section, noise effects on the modulations and comparison techniques of 2 modulation types will be discussed on a noisy audio signal. An example of a noisy analog signal can be seen in Figure 4.1.</w:t>
       </w:r>
     </w:p>
     <w:p>
@@ -3484,7 +3407,7 @@
           <w:noProof/>
         </w:rPr>
         <w:drawing>
-          <wp:anchor distT="0" distB="0" distL="114300" distR="114300" simplePos="0" relativeHeight="251661312" behindDoc="1" locked="0" layoutInCell="1" allowOverlap="1" wp14:anchorId="391353DE" wp14:editId="5AEBDBD5">
+          <wp:anchor distT="0" distB="0" distL="114300" distR="114300" simplePos="0" relativeHeight="251661312" behindDoc="1" locked="0" layoutInCell="1" allowOverlap="1" wp14:anchorId="71EAD2C7" wp14:editId="58A51A8C">
             <wp:simplePos x="0" y="0"/>
             <wp:positionH relativeFrom="column">
               <wp:posOffset>-635</wp:posOffset>
@@ -3637,31 +3560,7 @@
           <w:sz w:val="24"/>
           <w:szCs w:val="24"/>
         </w:rPr>
-        <w:t xml:space="preserve">    After the encoding process, the signal is transmitted in both modulation types. However, a noise may occure while transmission called path loss. </w:t>
-      </w:r>
-      <w:r>
-        <w:rPr>
-          <w:rFonts w:ascii="Times New Roman" w:hAnsi="Times New Roman" w:cs="Times New Roman"/>
-          <w:sz w:val="24"/>
-          <w:szCs w:val="24"/>
-        </w:rPr>
-        <w:t>Assume that a white gaussian noise occured between the channels.</w:t>
-      </w:r>
-      <w:r>
-        <w:rPr>
-          <w:rFonts w:ascii="Times New Roman" w:hAnsi="Times New Roman" w:cs="Times New Roman"/>
-          <w:sz w:val="24"/>
-          <w:szCs w:val="24"/>
-        </w:rPr>
-        <w:t xml:space="preserve"> </w:t>
-      </w:r>
-      <w:r>
-        <w:rPr>
-          <w:rFonts w:ascii="Times New Roman" w:hAnsi="Times New Roman" w:cs="Times New Roman"/>
-          <w:sz w:val="24"/>
-          <w:szCs w:val="24"/>
-        </w:rPr>
-        <w:t xml:space="preserve"> This noise will be affect PCM and DM signals. Therefore, a noise added to encoded signals theoritically. This noise has signal to noise ration(SNR) 20dB. The aim of this study is comparing this two modulation types under the noise. The figures 4.2 and 4.3 illustrated in the following to observe behavior of PCM and DM encoded signals under the white gaussian noise.</w:t>
+        <w:t xml:space="preserve">    After the encoding process, the signal is transmitted in both modulation types. However, a noise that may occur while transmission called path loss. Assume that a white Gaussian noise occurred between the channels.  This noise will affect PCM and DM signals. Therefore, a noise is added to encoded signals theoretically. This noise has a signal-to-noise ratio (SNR) 20dB. The aim of this study is to compare these two modulation types under noise. Figures 4.2 and 4.3 are illustrated in the following to observe the behavior of PCM and DM encoded signals under the white Gaussian noise.</w:t>
       </w:r>
     </w:p>
     <w:p>
@@ -3674,7 +3573,7 @@
         </w:rPr>
         <w:lastRenderedPageBreak/>
         <w:drawing>
-          <wp:inline distT="0" distB="0" distL="0" distR="0" wp14:anchorId="6B8D4937" wp14:editId="0FE36514">
+          <wp:inline distT="0" distB="0" distL="0" distR="0" wp14:anchorId="50F8493F" wp14:editId="601ECE4D">
             <wp:extent cx="5771778" cy="3840480"/>
             <wp:effectExtent l="0" t="0" r="635" b="7620"/>
             <wp:docPr id="1621600907" name="Resim 1" descr="metin, ekran görüntüsü, çizgi, yazı tipi içeren bir resim&#10;&#10;Açıklama otomatik olarak oluşturuldu"/>
@@ -3728,7 +3627,7 @@
           <w:noProof/>
         </w:rPr>
         <w:drawing>
-          <wp:inline distT="0" distB="0" distL="0" distR="0" wp14:anchorId="7DD27396" wp14:editId="506C4C94">
+          <wp:inline distT="0" distB="0" distL="0" distR="0" wp14:anchorId="18DD46B4" wp14:editId="7BEE1BFD">
             <wp:extent cx="5770245" cy="3840480"/>
             <wp:effectExtent l="0" t="0" r="1905" b="7620"/>
             <wp:docPr id="1423189046" name="Resim 1" descr="metin, ekran görüntüsü, çizgi, öykü gelişim çizgisi; kumpas; grafiğini çıkarma içeren bir resim&#10;&#10;Açıklama otomatik olarak oluşturuldu"/>
@@ -3805,31 +3704,23 @@
           <w:szCs w:val="24"/>
         </w:rPr>
         <w:lastRenderedPageBreak/>
-        <w:t xml:space="preserve">    Three most common comparison tehcniques are used in this study. These are signal to noise ratio (SNR)</w:t>
-      </w:r>
-      <w:r>
-        <w:rPr>
-          <w:rFonts w:ascii="Times New Roman" w:hAnsi="Times New Roman" w:cs="Times New Roman"/>
-          <w:sz w:val="24"/>
-          <w:szCs w:val="24"/>
-        </w:rPr>
-        <w:t xml:space="preserve">, </w:t>
-      </w:r>
-      <w:r>
-        <w:rPr>
-          <w:rFonts w:ascii="Times New Roman" w:hAnsi="Times New Roman" w:cs="Times New Roman"/>
-          <w:sz w:val="24"/>
-          <w:szCs w:val="24"/>
-        </w:rPr>
-        <w:t>bit error rate (BER)</w:t>
-      </w:r>
-      <w:r>
-        <w:rPr>
-          <w:rFonts w:ascii="Times New Roman" w:hAnsi="Times New Roman" w:cs="Times New Roman"/>
-          <w:sz w:val="24"/>
-          <w:szCs w:val="24"/>
-        </w:rPr>
-        <w:t xml:space="preserve"> and mean squarred error (MSE). </w:t>
+        <w:t xml:space="preserve">    The three most common comparison techniques are used in this study. These are signal-to-noise ratio (SNR)</w:t>
+      </w:r>
+      <w:r>
+        <w:rPr>
+          <w:rFonts w:ascii="Times New Roman" w:hAnsi="Times New Roman" w:cs="Times New Roman"/>
+          <w:sz w:val="24"/>
+          <w:szCs w:val="24"/>
+        </w:rPr>
+        <w:t>, bit error rate (BER)</w:t>
+      </w:r>
+      <w:r>
+        <w:rPr>
+          <w:rFonts w:ascii="Times New Roman" w:hAnsi="Times New Roman" w:cs="Times New Roman"/>
+          <w:sz w:val="24"/>
+          <w:szCs w:val="24"/>
+        </w:rPr>
+        <w:t xml:space="preserve">, and mean squared error (MSE). </w:t>
       </w:r>
     </w:p>
     <w:p>
@@ -3854,23 +3745,7 @@
           <w:sz w:val="24"/>
           <w:szCs w:val="24"/>
         </w:rPr>
-        <w:t xml:space="preserve">Signal to noise ratio is ratio of signal power to noise power. </w:t>
-      </w:r>
-      <w:r>
-        <w:rPr>
-          <w:rFonts w:ascii="Times New Roman" w:hAnsi="Times New Roman" w:cs="Times New Roman"/>
-          <w:sz w:val="24"/>
-          <w:szCs w:val="24"/>
-        </w:rPr>
-        <w:t>In communication systems, it is used very common</w:t>
-      </w:r>
-      <w:r>
-        <w:rPr>
-          <w:rFonts w:ascii="Times New Roman" w:hAnsi="Times New Roman" w:cs="Times New Roman"/>
-          <w:sz w:val="24"/>
-          <w:szCs w:val="24"/>
-        </w:rPr>
-        <w:t xml:space="preserve">. Generally, it is measured in dB scale. It is used for measuring signal power is higher than noise power or not. Higher SNR means better signal quality, lower SNR means worse signal quality. Mathematical formula of SNR </w:t>
+        <w:t xml:space="preserve">Signal to noise ratio is the ratio of signal power to noise power. In communication systems, it is used very commonly. Generally, it is measured in dB scale. It is used for measuring whether signal power is higher than noise power or not. Higher SNR means better signal quality, lower SNR means worse signal quality. The mathematical formula of SNR </w:t>
       </w:r>
       <w:r>
         <w:rPr>
@@ -3894,7 +3769,7 @@
           <w:sz w:val="24"/>
           <w:szCs w:val="24"/>
         </w:rPr>
-        <w:t xml:space="preserve"> given in the Equation 4.1.</w:t>
+        <w:t xml:space="preserve"> given in Equation 4.1.</w:t>
       </w:r>
     </w:p>
     <w:p>
@@ -4034,16 +3909,7 @@
                     <w:rPr>
                       <w:rFonts w:ascii="Cambria Math" w:hAnsi="Cambria Math" w:cs="Times New Roman"/>
                     </w:rPr>
-                    <m:t>10</m:t>
-                  </m:r>
-                  <m:r>
-                    <m:rPr>
-                      <m:sty m:val="p"/>
-                    </m:rPr>
-                    <w:rPr>
-                      <w:rFonts w:ascii="Cambria Math" w:hAnsi="Cambria Math" w:cs="Times New Roman"/>
-                    </w:rPr>
-                    <m:t>log</m:t>
+                    <m:t>10log</m:t>
                   </m:r>
                 </m:e>
                 <m:sub>
@@ -4231,7 +4097,7 @@
           <w:sz w:val="24"/>
           <w:szCs w:val="24"/>
         </w:rPr>
-        <w:t xml:space="preserve">    Bit error rate is ratio of number of incorrect bits to total number of bits. It is also widely used in communication systems. It shows how many bits are transmitted wrong and how much it affected the system. Higher BER means there are a lot of incorrect bits and lower BER means most of the bits transmitted correct. Mathematical formula of BER </w:t>
+        <w:t xml:space="preserve">    The bit error rate is the ratio of the number of incorrect bits to total number of bits. It is also widely used in communication systems. It shows how many bits are transmitted wrong and how much it affects the system. Higher BER means there are a lot of incorrect bits and lower BER means most of the bits transmitted are correct. The mathematical formula of BER </w:t>
       </w:r>
       <w:r>
         <w:rPr>
@@ -4247,7 +4113,7 @@
           <w:sz w:val="24"/>
           <w:szCs w:val="24"/>
         </w:rPr>
-        <w:t xml:space="preserve"> given in the Equation 4.2.</w:t>
+        <w:t xml:space="preserve"> given in Equation 4.2.</w:t>
       </w:r>
     </w:p>
     <w:p>
@@ -4406,7 +4272,7 @@
           <w:sz w:val="24"/>
           <w:szCs w:val="24"/>
         </w:rPr>
-        <w:t xml:space="preserve">Mean squarred error is </w:t>
+        <w:t xml:space="preserve">Mean squared error is </w:t>
       </w:r>
       <w:r>
         <w:rPr>
@@ -4414,7 +4280,7 @@
           <w:sz w:val="24"/>
           <w:szCs w:val="24"/>
         </w:rPr>
-        <w:t>error of average squarred difference between actual signal and noisy signal. Generally, it is used in deep learning, image processing but it is also widely used in communication systems. It shows how much similar actual and noisy signals are. Higher MSE means the signals are very different (which means noise affected the system much) and lower MSE means the signals are similar not so distorted. Mathematical formula of MSE is given in the Equation 4.3.</w:t>
+        <w:t>an error of the average squared difference between the actual signal and the noisy signal. Generally, it is used in deep learning and image processing but it is also widely used in communication systems. It shows how similar actual and noisy signals are. Higher MSE means the signals are very different (which means noise affected the system much) and lower MSE means the signals are similar not so distorted. The mathematical formula of MSE is given in Equation 4.3.</w:t>
       </w:r>
     </w:p>
     <w:p>
@@ -4714,7 +4580,7 @@
           <w:sz w:val="24"/>
           <w:szCs w:val="24"/>
         </w:rPr>
-        <w:t xml:space="preserve">    The noisy signals are showed in Figure 4.2 and 4.3. This signals compared by 3 metrics that are mentioned. First of all, SNR rates are not very different. The SNR for PCM is 7.02dB and 6.98dB for DM. </w:t>
+        <w:t xml:space="preserve">    The noisy signals are shown in Figures 4.2 and 4.3. These signals are compared by 3 metrics that are mentioned. First of all, SNR rates are not very different. The SNR for PCM is 7.02dB and 6.98dB for DM. </w:t>
       </w:r>
       <w:r>
         <w:rPr>
@@ -4722,7 +4588,7 @@
           <w:sz w:val="24"/>
           <w:szCs w:val="24"/>
         </w:rPr>
-        <w:t>Secondly, BER rates are compared. Like SNR, these values also not different. BER for PCM is %5.66 while BER for DM %5.74.</w:t>
+        <w:t>Secondly, BER rates are compared. Like SNR, these values are also not different. BER for PCM is %5.66 while BER for DM % is 5.74.</w:t>
       </w:r>
       <w:r>
         <w:rPr>
@@ -4730,7 +4596,23 @@
           <w:sz w:val="24"/>
           <w:szCs w:val="24"/>
         </w:rPr>
-        <w:t xml:space="preserve"> These values show us both modulations are not very different and they are strong modulation types. Finally, MSE values are compared. In this metric, MSE of PCM is 0.05 while MSE of DM is 0.96. Based on this measurements, both modulations did not affected much from noise however DM signal is not similar to actual signal. Demodulated signals also can be find in Figures 4.2 and 4.3.</w:t>
+        <w:t xml:space="preserve"> These values show us both modulations are not very different and they are strong modulation types. Finally, MSE values are compared. In this metric, the MSE of PCM is 0.05 while the MSE of DM is 0.96. Based on these measurements, both modulations were not affected much by noise however DM signal is not similar to the actual signal. </w:t>
+      </w:r>
+      <w:r>
+        <w:rPr>
+          <w:rFonts w:ascii="Times New Roman" w:eastAsiaTheme="minorEastAsia" w:hAnsi="Times New Roman" w:cs="Times New Roman"/>
+          <w:sz w:val="24"/>
+          <w:szCs w:val="24"/>
+        </w:rPr>
+        <w:t xml:space="preserve">It was observed that PCM is a bit better than DM. The comporison metrics belongs to PCM has better quality. To sum up, for this application PCM is more useful than DM.  </w:t>
+      </w:r>
+      <w:r>
+        <w:rPr>
+          <w:rFonts w:ascii="Times New Roman" w:eastAsiaTheme="minorEastAsia" w:hAnsi="Times New Roman" w:cs="Times New Roman"/>
+          <w:sz w:val="24"/>
+          <w:szCs w:val="24"/>
+        </w:rPr>
+        <w:t>Demodulated signals also can be found in Figures 4.2 and 4.3.</w:t>
       </w:r>
     </w:p>
     <w:p>
@@ -4786,7 +4668,7 @@
           <w:sz w:val="24"/>
           <w:szCs w:val="24"/>
         </w:rPr>
-        <w:t xml:space="preserve">    In conclusion pulse code modulation and delta modulation are digital modulation techniques. They are used for digitizing analog signals. In daily life they are widely used for avoiding noises. Noise occurs in various situations. It affects systems accuracy. It is an unwanted condition.</w:t>
+        <w:t xml:space="preserve">    In conclusion, pulse code modulation and delta modulation are digital modulation techniques. They are used for digitizing analog signals. In daily life, they are widely used for avoiding noise. Noise occurs in various situations. It affects systems accuracy. It is an unwanted condition.</w:t>
       </w:r>
       <w:r>
         <w:rPr>
@@ -4794,7 +4676,7 @@
           <w:sz w:val="24"/>
           <w:szCs w:val="24"/>
         </w:rPr>
-        <w:t xml:space="preserve"> The theoritical background of these modulations are different. DM was invented after PCM has been invented. In this study, it is focused on comparing these modulations by 3 metrics which are signal to noise ratio, bit error rate and mean squarred error. The measurements tell us PCM has a bit better modulation than DM. However, it should not forgotten PCM is more complex and DM is simpler. In some applications, we need cheaper and simpler solutions. Delta modulation is great tool for these applications. All in all, complex systems require PCM and simpler systems require DM. Future researchers are recommended to study on optimizating </w:t>
+        <w:t xml:space="preserve"> The theoretical background of these modulations is different. DM was invented after PCM was invented. This study is focused on comparing these modulations by 3 metrics which are signal-to-noise ratio, bit error rate, and mean squared error. The measurements tell us PCM has a bit better modulation than DM. However, it should not forgotten PCM is more complex and DM is simpler. In some applications, we need cheaper and simpler solutions. Delta modulation is a great tool for these applications. All in all, complex systems require PCM and simpler systems require DM. Future researchers are recommended to study optimizing </w:t>
       </w:r>
       <m:oMath>
         <m:r>
@@ -4820,7 +4702,7 @@
           <w:sz w:val="24"/>
           <w:szCs w:val="24"/>
         </w:rPr>
-        <w:t>comparison with different kind of signal types and better comparison in different conditions.</w:t>
+        <w:t>compare with different kinds of signal types, and better compare in different conditions.</w:t>
       </w:r>
     </w:p>
     <w:p>
@@ -4966,23 +4848,7 @@
           <w:sz w:val="24"/>
           <w:szCs w:val="24"/>
         </w:rPr>
-        <w:t xml:space="preserve">. </w:t>
-      </w:r>
-      <w:r>
-        <w:rPr>
-          <w:rFonts w:ascii="Times New Roman" w:hAnsi="Times New Roman" w:cs="Times New Roman"/>
-          <w:sz w:val="24"/>
-          <w:szCs w:val="24"/>
-        </w:rPr>
-        <w:t xml:space="preserve">United States of America. </w:t>
-      </w:r>
-      <w:r>
-        <w:rPr>
-          <w:rFonts w:ascii="Times New Roman" w:hAnsi="Times New Roman" w:cs="Times New Roman"/>
-          <w:sz w:val="24"/>
-          <w:szCs w:val="24"/>
-        </w:rPr>
-        <w:t>Wiley.</w:t>
+        <w:t>. United States of America. Wiley.</w:t>
       </w:r>
     </w:p>
     <w:p>
@@ -5057,18 +4923,7 @@
           <w:sz w:val="24"/>
           <w:szCs w:val="24"/>
         </w:rPr>
-        <w:t>3</w:t>
-      </w:r>
-      <w:r>
-        <w:rPr>
-          <w:rFonts w:ascii="Times New Roman" w:hAnsi="Times New Roman" w:cs="Times New Roman"/>
-          <w:b/>
-          <w:bCs/>
-          <w:kern w:val="0"/>
-          <w:sz w:val="24"/>
-          <w:szCs w:val="24"/>
-        </w:rPr>
-        <w:t xml:space="preserve">- </w:t>
+        <w:t xml:space="preserve">3- </w:t>
       </w:r>
       <w:r>
         <w:rPr>
@@ -5093,23 +4948,7 @@
           <w:sz w:val="24"/>
           <w:szCs w:val="24"/>
         </w:rPr>
-        <w:t xml:space="preserve"> (4th ed.).</w:t>
-      </w:r>
-      <w:r>
-        <w:rPr>
-          <w:rFonts w:ascii="Times New Roman" w:hAnsi="Times New Roman" w:cs="Times New Roman"/>
-          <w:sz w:val="24"/>
-          <w:szCs w:val="24"/>
-        </w:rPr>
-        <w:t xml:space="preserve"> United States of America.</w:t>
-      </w:r>
-      <w:r>
-        <w:rPr>
-          <w:rFonts w:ascii="Times New Roman" w:hAnsi="Times New Roman" w:cs="Times New Roman"/>
-          <w:sz w:val="24"/>
-          <w:szCs w:val="24"/>
-        </w:rPr>
-        <w:t xml:space="preserve"> Wiley.</w:t>
+        <w:t xml:space="preserve"> (4th ed.). United States of America. Wiley.</w:t>
       </w:r>
     </w:p>
     <w:p>
@@ -5230,7 +5069,7 @@
           <w:sz w:val="24"/>
           <w:szCs w:val="24"/>
         </w:rPr>
-        <w:t xml:space="preserve"> Departmant of Electrical Electronics Engineering, Atılım University, February 2024</w:t>
+        <w:t xml:space="preserve"> Department of Electrical Electronics Engineering, Atılım University, February 2024</w:t>
       </w:r>
       <w:r>
         <w:rPr>
@@ -15009,7 +14848,7 @@
     <w:nsid w:val="6C640F7B"/>
     <w:multiLevelType w:val="hybridMultilevel"/>
     <w:tmpl w:val="3A68F02A"/>
-    <w:lvl w:ilvl="0" w:tplc="041F0001">
+    <w:lvl w:ilvl="0" w:tplc="DF7C4A08">
       <w:start w:val="1"/>
       <w:numFmt w:val="bullet"/>
       <w:lvlText w:val=""/>
@@ -15021,7 +14860,7 @@
         <w:rFonts w:ascii="Symbol" w:hAnsi="Symbol" w:hint="default"/>
       </w:rPr>
     </w:lvl>
-    <w:lvl w:ilvl="1" w:tplc="041F0003" w:tentative="1">
+    <w:lvl w:ilvl="1" w:tplc="8D40377E" w:tentative="1">
       <w:start w:val="1"/>
       <w:numFmt w:val="bullet"/>
       <w:lvlText w:val="o"/>
@@ -15033,7 +14872,7 @@
         <w:rFonts w:ascii="Courier New" w:hAnsi="Courier New" w:cs="Courier New" w:hint="default"/>
       </w:rPr>
     </w:lvl>
-    <w:lvl w:ilvl="2" w:tplc="041F0005" w:tentative="1">
+    <w:lvl w:ilvl="2" w:tplc="295C1BE0" w:tentative="1">
       <w:start w:val="1"/>
       <w:numFmt w:val="bullet"/>
       <w:lvlText w:val=""/>
@@ -15045,7 +14884,7 @@
         <w:rFonts w:ascii="Wingdings" w:hAnsi="Wingdings" w:hint="default"/>
       </w:rPr>
     </w:lvl>
-    <w:lvl w:ilvl="3" w:tplc="041F0001" w:tentative="1">
+    <w:lvl w:ilvl="3" w:tplc="A60E0D3C" w:tentative="1">
       <w:start w:val="1"/>
       <w:numFmt w:val="bullet"/>
       <w:lvlText w:val=""/>
@@ -15057,7 +14896,7 @@
         <w:rFonts w:ascii="Symbol" w:hAnsi="Symbol" w:hint="default"/>
       </w:rPr>
     </w:lvl>
-    <w:lvl w:ilvl="4" w:tplc="041F0003" w:tentative="1">
+    <w:lvl w:ilvl="4" w:tplc="100263F2" w:tentative="1">
       <w:start w:val="1"/>
       <w:numFmt w:val="bullet"/>
       <w:lvlText w:val="o"/>
@@ -15069,7 +14908,7 @@
         <w:rFonts w:ascii="Courier New" w:hAnsi="Courier New" w:cs="Courier New" w:hint="default"/>
       </w:rPr>
     </w:lvl>
-    <w:lvl w:ilvl="5" w:tplc="041F0005" w:tentative="1">
+    <w:lvl w:ilvl="5" w:tplc="D8F23E48" w:tentative="1">
       <w:start w:val="1"/>
       <w:numFmt w:val="bullet"/>
       <w:lvlText w:val=""/>
@@ -15081,7 +14920,7 @@
         <w:rFonts w:ascii="Wingdings" w:hAnsi="Wingdings" w:hint="default"/>
       </w:rPr>
     </w:lvl>
-    <w:lvl w:ilvl="6" w:tplc="041F0001" w:tentative="1">
+    <w:lvl w:ilvl="6" w:tplc="AB320C20" w:tentative="1">
       <w:start w:val="1"/>
       <w:numFmt w:val="bullet"/>
       <w:lvlText w:val=""/>
@@ -15093,7 +14932,7 @@
         <w:rFonts w:ascii="Symbol" w:hAnsi="Symbol" w:hint="default"/>
       </w:rPr>
     </w:lvl>
-    <w:lvl w:ilvl="7" w:tplc="041F0003" w:tentative="1">
+    <w:lvl w:ilvl="7" w:tplc="9D3C8AC8" w:tentative="1">
       <w:start w:val="1"/>
       <w:numFmt w:val="bullet"/>
       <w:lvlText w:val="o"/>
@@ -15105,7 +14944,7 @@
         <w:rFonts w:ascii="Courier New" w:hAnsi="Courier New" w:cs="Courier New" w:hint="default"/>
       </w:rPr>
     </w:lvl>
-    <w:lvl w:ilvl="8" w:tplc="041F0005" w:tentative="1">
+    <w:lvl w:ilvl="8" w:tplc="9D147D8C" w:tentative="1">
       <w:start w:val="1"/>
       <w:numFmt w:val="bullet"/>
       <w:lvlText w:val=""/>
@@ -15122,7 +14961,7 @@
     <w:nsid w:val="6CD74370"/>
     <w:multiLevelType w:val="hybridMultilevel"/>
     <w:tmpl w:val="AA867254"/>
-    <w:lvl w:ilvl="0" w:tplc="041F000F">
+    <w:lvl w:ilvl="0" w:tplc="FD22C1F8">
       <w:start w:val="1"/>
       <w:numFmt w:val="decimal"/>
       <w:lvlText w:val="%1."/>
@@ -15131,7 +14970,7 @@
         <w:ind w:left="720" w:hanging="360"/>
       </w:pPr>
     </w:lvl>
-    <w:lvl w:ilvl="1" w:tplc="041F0019" w:tentative="1">
+    <w:lvl w:ilvl="1" w:tplc="CE78688C" w:tentative="1">
       <w:start w:val="1"/>
       <w:numFmt w:val="lowerLetter"/>
       <w:lvlText w:val="%2."/>
@@ -15140,7 +14979,7 @@
         <w:ind w:left="1440" w:hanging="360"/>
       </w:pPr>
     </w:lvl>
-    <w:lvl w:ilvl="2" w:tplc="041F001B" w:tentative="1">
+    <w:lvl w:ilvl="2" w:tplc="64BAC1DC" w:tentative="1">
       <w:start w:val="1"/>
       <w:numFmt w:val="lowerRoman"/>
       <w:lvlText w:val="%3."/>
@@ -15149,7 +14988,7 @@
         <w:ind w:left="2160" w:hanging="180"/>
       </w:pPr>
     </w:lvl>
-    <w:lvl w:ilvl="3" w:tplc="041F000F" w:tentative="1">
+    <w:lvl w:ilvl="3" w:tplc="BE10E440" w:tentative="1">
       <w:start w:val="1"/>
       <w:numFmt w:val="decimal"/>
       <w:lvlText w:val="%4."/>
@@ -15158,7 +14997,7 @@
         <w:ind w:left="2880" w:hanging="360"/>
       </w:pPr>
     </w:lvl>
-    <w:lvl w:ilvl="4" w:tplc="041F0019" w:tentative="1">
+    <w:lvl w:ilvl="4" w:tplc="2E781892" w:tentative="1">
       <w:start w:val="1"/>
       <w:numFmt w:val="lowerLetter"/>
       <w:lvlText w:val="%5."/>
@@ -15167,7 +15006,7 @@
         <w:ind w:left="3600" w:hanging="360"/>
       </w:pPr>
     </w:lvl>
-    <w:lvl w:ilvl="5" w:tplc="041F001B" w:tentative="1">
+    <w:lvl w:ilvl="5" w:tplc="FDF2FB26" w:tentative="1">
       <w:start w:val="1"/>
       <w:numFmt w:val="lowerRoman"/>
       <w:lvlText w:val="%6."/>
@@ -15176,7 +15015,7 @@
         <w:ind w:left="4320" w:hanging="180"/>
       </w:pPr>
     </w:lvl>
-    <w:lvl w:ilvl="6" w:tplc="041F000F" w:tentative="1">
+    <w:lvl w:ilvl="6" w:tplc="93C2227A" w:tentative="1">
       <w:start w:val="1"/>
       <w:numFmt w:val="decimal"/>
       <w:lvlText w:val="%7."/>
@@ -15185,7 +15024,7 @@
         <w:ind w:left="5040" w:hanging="360"/>
       </w:pPr>
     </w:lvl>
-    <w:lvl w:ilvl="7" w:tplc="041F0019" w:tentative="1">
+    <w:lvl w:ilvl="7" w:tplc="F6E44270" w:tentative="1">
       <w:start w:val="1"/>
       <w:numFmt w:val="lowerLetter"/>
       <w:lvlText w:val="%8."/>
@@ -15194,7 +15033,7 @@
         <w:ind w:left="5760" w:hanging="360"/>
       </w:pPr>
     </w:lvl>
-    <w:lvl w:ilvl="8" w:tplc="041F001B" w:tentative="1">
+    <w:lvl w:ilvl="8" w:tplc="3DA8E32E" w:tentative="1">
       <w:start w:val="1"/>
       <w:numFmt w:val="lowerRoman"/>
       <w:lvlText w:val="%9."/>

</xml_diff>